<commit_message>
Added chart to company financials page
</commit_message>
<xml_diff>
--- a/Coding Tips and How-tos.docx
+++ b/Coding Tips and How-tos.docx
@@ -19,13 +19,8 @@
         <w:t>H</w:t>
       </w:r>
       <w:r>
-        <w:t>ow-</w:t>
-      </w:r>
-      <w:proofErr w:type="spellStart"/>
-      <w:r>
-        <w:t>tos</w:t>
-      </w:r>
-      <w:proofErr w:type="spellEnd"/>
+        <w:t>ow-tos</w:t>
+      </w:r>
     </w:p>
     <w:p>
       <w:pPr>
@@ -47,23 +42,7 @@
         <w:t>A</w:t>
       </w:r>
       <w:r>
-        <w:t>dd 'C:\Users\</w:t>
-      </w:r>
-      <w:proofErr w:type="spellStart"/>
-      <w:r>
-        <w:t>tomos</w:t>
-      </w:r>
-      <w:proofErr w:type="spellEnd"/>
-      <w:r>
-        <w:t>\</w:t>
-      </w:r>
-      <w:proofErr w:type="spellStart"/>
-      <w:r>
-        <w:t>AppData</w:t>
-      </w:r>
-      <w:proofErr w:type="spellEnd"/>
-      <w:r>
-        <w:t>\Roaming\Python\Python39\Scripts' to directory PATH</w:t>
+        <w:t>dd 'C:\Users\tomos\AppData\Roaming\Python\Python39\Scripts' to directory PATH</w:t>
       </w:r>
     </w:p>
     <w:p>
@@ -96,35 +75,13 @@
         </w:numPr>
       </w:pPr>
       <w:r>
-        <w:t>T</w:t>
-      </w:r>
-      <w:r>
-        <w:t xml:space="preserve">hen to install Django import export in </w:t>
-      </w:r>
-      <w:r>
-        <w:t xml:space="preserve">CMD </w:t>
-      </w:r>
-      <w:r>
-        <w:t>type</w:t>
-      </w:r>
-      <w:r>
-        <w:t xml:space="preserve"> '</w:t>
-      </w:r>
-      <w:proofErr w:type="spellStart"/>
-      <w:r>
-        <w:t>py</w:t>
-      </w:r>
-      <w:proofErr w:type="spellEnd"/>
-      <w:r>
-        <w:t xml:space="preserve"> -m pip install </w:t>
-      </w:r>
-      <w:proofErr w:type="spellStart"/>
-      <w:r>
-        <w:t>django</w:t>
-      </w:r>
-      <w:proofErr w:type="spellEnd"/>
-      <w:r>
-        <w:t>-import-export'</w:t>
+        <w:t xml:space="preserve">Then to install Django import export in </w:t>
+      </w:r>
+      <w:r>
+        <w:t>CMD type</w:t>
+      </w:r>
+      <w:r>
+        <w:t xml:space="preserve"> 'py -m pip install django-import-export'</w:t>
       </w:r>
     </w:p>
     <w:p>
@@ -136,24 +93,13 @@
         </w:numPr>
       </w:pPr>
       <w:r>
-        <w:t>T</w:t>
-      </w:r>
-      <w:r>
-        <w:t xml:space="preserve">o start Python shell in </w:t>
+        <w:t xml:space="preserve">To start Python shell in </w:t>
       </w:r>
       <w:r>
         <w:t>CMD</w:t>
       </w:r>
       <w:r>
-        <w:t xml:space="preserve"> first navigate to where the manage.py is located then type '</w:t>
-      </w:r>
-      <w:proofErr w:type="spellStart"/>
-      <w:r>
-        <w:t>py</w:t>
-      </w:r>
-      <w:proofErr w:type="spellEnd"/>
-      <w:r>
-        <w:t xml:space="preserve"> manage.py shell'</w:t>
+        <w:t xml:space="preserve"> first navigate to where the manage.py is located then type 'py manage.py shell'</w:t>
       </w:r>
     </w:p>
     <w:p>
@@ -165,18 +111,7 @@
         </w:numPr>
       </w:pPr>
       <w:r>
-        <w:t>T</w:t>
-      </w:r>
-      <w:r>
-        <w:t xml:space="preserve">o access model data type within the Python shell 'from </w:t>
-      </w:r>
-      <w:proofErr w:type="spellStart"/>
-      <w:r>
-        <w:t>app.models</w:t>
-      </w:r>
-      <w:proofErr w:type="spellEnd"/>
-      <w:r>
-        <w:t xml:space="preserve"> import Bids', where Bids is just an example of a model name</w:t>
+        <w:t>To access model data type within the Python shell 'from app.models import Bids', where Bids is just an example of a model name</w:t>
       </w:r>
     </w:p>
     <w:p>
@@ -188,10 +123,7 @@
         </w:numPr>
       </w:pPr>
       <w:r>
-        <w:t>T</w:t>
-      </w:r>
-      <w:r>
-        <w:t>he data can then be queried / manipulated using the Django ORM</w:t>
+        <w:t>The data can then be queried / manipulated using the Django ORM</w:t>
       </w:r>
     </w:p>
     <w:p>
@@ -202,21 +134,8 @@
           <w:numId w:val="1"/>
         </w:numPr>
       </w:pPr>
-      <w:proofErr w:type="spellStart"/>
-      <w:r>
-        <w:t>Country.objects.filter</w:t>
-      </w:r>
-      <w:proofErr w:type="spellEnd"/>
-      <w:r>
-        <w:t>(</w:t>
-      </w:r>
-      <w:proofErr w:type="spellStart"/>
-      <w:r>
-        <w:t>name__exact</w:t>
-      </w:r>
-      <w:proofErr w:type="spellEnd"/>
-      <w:r>
-        <w:t>="Peru").values('name')</w:t>
+      <w:r>
+        <w:t>Country.objects.filter(name__exact="Peru").values('name')</w:t>
       </w:r>
     </w:p>
     <w:p>
@@ -227,13 +146,8 @@
           <w:numId w:val="1"/>
         </w:numPr>
       </w:pPr>
-      <w:proofErr w:type="spellStart"/>
-      <w:r>
-        <w:t>City.objects.filter</w:t>
-      </w:r>
-      <w:proofErr w:type="spellEnd"/>
-      <w:r>
-        <w:t>(id=1).values('country')</w:t>
+      <w:r>
+        <w:t>City.objects.filter(id=1).values('country')</w:t>
       </w:r>
     </w:p>
     <w:p>
@@ -244,13 +158,8 @@
           <w:numId w:val="1"/>
         </w:numPr>
       </w:pPr>
-      <w:proofErr w:type="spellStart"/>
-      <w:r>
-        <w:t>City.objects.filter</w:t>
-      </w:r>
-      <w:proofErr w:type="spellEnd"/>
-      <w:r>
-        <w:t>(id=1).values('') to show all field values</w:t>
+      <w:r>
+        <w:t>City.objects.filter(id=1).values('') to show all field values</w:t>
       </w:r>
     </w:p>
     <w:p>
@@ -261,37 +170,8 @@
           <w:numId w:val="1"/>
         </w:numPr>
       </w:pPr>
-      <w:proofErr w:type="spellStart"/>
-      <w:r>
-        <w:t>City.objects.filter</w:t>
-      </w:r>
-      <w:proofErr w:type="spellEnd"/>
-      <w:r>
-        <w:t>(id=1).values('</w:t>
-      </w:r>
-      <w:proofErr w:type="spellStart"/>
-      <w:r>
-        <w:t>country_id</w:t>
-      </w:r>
-      <w:proofErr w:type="spellEnd"/>
-      <w:r>
-        <w:t xml:space="preserve">') also works as </w:t>
-      </w:r>
-      <w:proofErr w:type="spellStart"/>
-      <w:r>
-        <w:t>country_id</w:t>
-      </w:r>
-      <w:proofErr w:type="spellEnd"/>
-      <w:r>
-        <w:t xml:space="preserve"> is the </w:t>
-      </w:r>
-      <w:proofErr w:type="spellStart"/>
-      <w:r>
-        <w:t>ForeignKey</w:t>
-      </w:r>
-      <w:proofErr w:type="spellEnd"/>
-      <w:r>
-        <w:t xml:space="preserve"> added by Django</w:t>
+      <w:r>
+        <w:t>City.objects.filter(id=1).values('country_id') also works as country_id is the ForeignKey added by Django</w:t>
       </w:r>
     </w:p>
     <w:p>
@@ -303,18 +183,7 @@
         </w:numPr>
       </w:pPr>
       <w:r>
-        <w:t>F</w:t>
-      </w:r>
-      <w:r>
-        <w:t xml:space="preserve">ilters for a specific database entry: </w:t>
-      </w:r>
-      <w:proofErr w:type="spellStart"/>
-      <w:r>
-        <w:t>Bids.objects.filter</w:t>
-      </w:r>
-      <w:proofErr w:type="spellEnd"/>
-      <w:r>
-        <w:t>(id=4940).values()</w:t>
+        <w:t>Filters for a specific database entry: Bids.objects.filter(id=4940).values()</w:t>
       </w:r>
     </w:p>
     <w:p>
@@ -326,18 +195,7 @@
         </w:numPr>
       </w:pPr>
       <w:r>
-        <w:t>S</w:t>
-      </w:r>
-      <w:r>
-        <w:t>ave a new value to the database: Bids(</w:t>
-      </w:r>
-      <w:proofErr w:type="spellStart"/>
-      <w:r>
-        <w:t>bid_value</w:t>
-      </w:r>
-      <w:proofErr w:type="spellEnd"/>
-      <w:r>
-        <w:t>=2005).save()</w:t>
+        <w:t>Save a new value to the database: Bids(bid_value=2005).save()</w:t>
       </w:r>
     </w:p>
     <w:p>
@@ -348,37 +206,8 @@
           <w:numId w:val="1"/>
         </w:numPr>
       </w:pPr>
-      <w:proofErr w:type="spellStart"/>
-      <w:r>
-        <w:t>Item.objects.values</w:t>
-      </w:r>
-      <w:proofErr w:type="spellEnd"/>
-      <w:r>
-        <w:t>('menu__</w:t>
-      </w:r>
-      <w:proofErr w:type="spellStart"/>
-      <w:r>
-        <w:t>name_menu</w:t>
-      </w:r>
-      <w:proofErr w:type="spellEnd"/>
-      <w:r>
-        <w:t xml:space="preserve">') or </w:t>
-      </w:r>
-      <w:proofErr w:type="spellStart"/>
-      <w:r>
-        <w:t>Item.objects.values</w:t>
-      </w:r>
-      <w:proofErr w:type="spellEnd"/>
-      <w:r>
-        <w:t>('menu__</w:t>
-      </w:r>
-      <w:proofErr w:type="spellStart"/>
-      <w:r>
-        <w:t>name_menu</w:t>
-      </w:r>
-      <w:proofErr w:type="spellEnd"/>
-      <w:r>
-        <w:t>').values()</w:t>
+      <w:r>
+        <w:t>Item.objects.values('menu__name_menu') or Item.objects.values('menu__name_menu').values()</w:t>
       </w:r>
     </w:p>
     <w:p>
@@ -389,13 +218,8 @@
           <w:numId w:val="1"/>
         </w:numPr>
       </w:pPr>
-      <w:proofErr w:type="spellStart"/>
-      <w:r>
-        <w:t>ForeignKey</w:t>
-      </w:r>
-      <w:proofErr w:type="spellEnd"/>
-      <w:r>
-        <w:t xml:space="preserve"> has to be a number and cannot be text</w:t>
+      <w:r>
+        <w:t>ForeignKey has to be a number and cannot be text</w:t>
       </w:r>
     </w:p>
     <w:p>
@@ -407,15 +231,7 @@
         </w:numPr>
       </w:pPr>
       <w:r>
-        <w:t>bids=</w:t>
-      </w:r>
-      <w:proofErr w:type="spellStart"/>
-      <w:r>
-        <w:t>Bids.objects.values</w:t>
-      </w:r>
-      <w:proofErr w:type="spellEnd"/>
-      <w:r>
-        <w:t>()[0:10]</w:t>
+        <w:t>bids=Bids.objects.values()[0:10]</w:t>
       </w:r>
     </w:p>
     <w:p>
@@ -426,29 +242,8 @@
           <w:numId w:val="1"/>
         </w:numPr>
       </w:pPr>
-      <w:proofErr w:type="spellStart"/>
-      <w:r>
-        <w:t>sortedbids</w:t>
-      </w:r>
-      <w:proofErr w:type="spellEnd"/>
-      <w:r>
-        <w:t>=list(</w:t>
-      </w:r>
-      <w:proofErr w:type="spellStart"/>
-      <w:r>
-        <w:t>bids.values_list</w:t>
-      </w:r>
-      <w:proofErr w:type="spellEnd"/>
-      <w:r>
-        <w:t>('</w:t>
-      </w:r>
-      <w:proofErr w:type="spellStart"/>
-      <w:r>
-        <w:t>bid_value</w:t>
-      </w:r>
-      <w:proofErr w:type="spellEnd"/>
-      <w:r>
-        <w:t>', flat=True))</w:t>
+      <w:r>
+        <w:t>sortedbids=list(bids.values_list('bid_value', flat=True))</w:t>
       </w:r>
     </w:p>
     <w:p>
@@ -459,13 +254,8 @@
           <w:numId w:val="1"/>
         </w:numPr>
       </w:pPr>
-      <w:proofErr w:type="spellStart"/>
-      <w:r>
-        <w:t>sortedbids.sort</w:t>
-      </w:r>
-      <w:proofErr w:type="spellEnd"/>
-      <w:r>
-        <w:t>()</w:t>
+      <w:r>
+        <w:t>sortedbids.sort()</w:t>
       </w:r>
     </w:p>
     <w:p>
@@ -485,10 +275,69 @@
         </w:numPr>
       </w:pPr>
       <w:r>
-        <w:t xml:space="preserve">Once a new database model is defined in model.py, this can be loaded by first clicking on </w:t>
+        <w:rPr>
+          <w:b/>
+          <w:bCs/>
+        </w:rPr>
+        <w:t>Creating</w:t>
+      </w:r>
+      <w:r>
+        <w:t xml:space="preserve"> - o</w:t>
+      </w:r>
+      <w:r>
+        <w:t xml:space="preserve">nce a new database model is defined in model.py, this can be loaded by first clicking on </w:t>
       </w:r>
       <w:r>
         <w:t>‘Django Make Migrations’ then ‘Django Migrate’</w:t>
+      </w:r>
+    </w:p>
+    <w:p>
+      <w:pPr>
+        <w:pStyle w:val="ListParagraph"/>
+        <w:numPr>
+          <w:ilvl w:val="1"/>
+          <w:numId w:val="2"/>
+        </w:numPr>
+      </w:pPr>
+      <w:r>
+        <w:t xml:space="preserve">The </w:t>
+      </w:r>
+      <w:r>
+        <w:t xml:space="preserve">variable names in an Excel file should match exactly those </w:t>
+      </w:r>
+      <w:r>
+        <w:t>as they are defined in the code</w:t>
+      </w:r>
+    </w:p>
+    <w:p>
+      <w:pPr>
+        <w:pStyle w:val="ListParagraph"/>
+        <w:numPr>
+          <w:ilvl w:val="0"/>
+          <w:numId w:val="2"/>
+        </w:numPr>
+      </w:pPr>
+      <w:r>
+        <w:rPr>
+          <w:b/>
+          <w:bCs/>
+        </w:rPr>
+        <w:t>Uploading</w:t>
+      </w:r>
+      <w:r>
+        <w:t xml:space="preserve"> </w:t>
+      </w:r>
+      <w:r>
+        <w:t>–</w:t>
+      </w:r>
+      <w:r>
+        <w:t xml:space="preserve"> </w:t>
+      </w:r>
+      <w:r>
+        <w:t xml:space="preserve">to upload data from the website to a database i.e. not using the Admin page, then </w:t>
+      </w:r>
+      <w:r>
+        <w:t>forms.py needs to be amended, however, if data is only downloaded then forms.py is not needed</w:t>
       </w:r>
     </w:p>
     <w:sectPr>
@@ -519,7 +368,7 @@
         <w:rFonts w:ascii="Symbol" w:hAnsi="Symbol" w:hint="default"/>
       </w:rPr>
     </w:lvl>
-    <w:lvl w:ilvl="1" w:tplc="08090003" w:tentative="1">
+    <w:lvl w:ilvl="1" w:tplc="08090003">
       <w:start w:val="1"/>
       <w:numFmt w:val="bullet"/>
       <w:lvlText w:val="o"/>

</xml_diff>

<commit_message>
Range slider added to about page
</commit_message>
<xml_diff>
--- a/Coding Tips and How-tos.docx
+++ b/Coding Tips and How-tos.docx
@@ -339,6 +339,107 @@
       <w:r>
         <w:t>forms.py needs to be amended, however, if data is only downloaded then forms.py is not needed</w:t>
       </w:r>
+    </w:p>
+    <w:p>
+      <w:pPr>
+        <w:pStyle w:val="Heading1"/>
+      </w:pPr>
+      <w:r>
+        <w:lastRenderedPageBreak/>
+        <w:t>Python</w:t>
+      </w:r>
+    </w:p>
+    <w:p>
+      <w:pPr>
+        <w:pStyle w:val="ListParagraph"/>
+        <w:numPr>
+          <w:ilvl w:val="0"/>
+          <w:numId w:val="3"/>
+        </w:numPr>
+      </w:pPr>
+      <w:r>
+        <w:t>Python on my machine I think exists in a virtual environment, meaning it must be started via Power</w:t>
+      </w:r>
+      <w:r>
+        <w:t>Shell in Microsoft Visual Studio</w:t>
+      </w:r>
+    </w:p>
+    <w:p>
+      <w:pPr>
+        <w:pStyle w:val="ListParagraph"/>
+        <w:numPr>
+          <w:ilvl w:val="0"/>
+          <w:numId w:val="3"/>
+        </w:numPr>
+      </w:pPr>
+      <w:r>
+        <w:t xml:space="preserve">Matplotlib initial </w:t>
+      </w:r>
+      <w:r>
+        <w:t>steps have been followed using the below</w:t>
+      </w:r>
+      <w:r>
+        <w:t xml:space="preserve"> </w:t>
+      </w:r>
+      <w:hyperlink r:id="rId5" w:history="1">
+        <w:r>
+          <w:rPr>
+            <w:rStyle w:val="Hyperlink"/>
+          </w:rPr>
+          <w:t>https://www.w3schools.com/python/matplotlib_getting_started.asp</w:t>
+        </w:r>
+      </w:hyperlink>
+    </w:p>
+    <w:p>
+      <w:pPr>
+        <w:pStyle w:val="ListParagraph"/>
+        <w:numPr>
+          <w:ilvl w:val="0"/>
+          <w:numId w:val="3"/>
+        </w:numPr>
+      </w:pPr>
+      <w:r>
+        <w:t>Pip is already installed</w:t>
+      </w:r>
+    </w:p>
+    <w:p>
+      <w:pPr>
+        <w:pStyle w:val="ListParagraph"/>
+        <w:numPr>
+          <w:ilvl w:val="0"/>
+          <w:numId w:val="3"/>
+        </w:numPr>
+      </w:pPr>
+      <w:r>
+        <w:t>Matplotlib must be imported each time Python is started</w:t>
+      </w:r>
+    </w:p>
+    <w:p>
+      <w:pPr>
+        <w:pStyle w:val="ListParagraph"/>
+        <w:numPr>
+          <w:ilvl w:val="0"/>
+          <w:numId w:val="3"/>
+        </w:numPr>
+      </w:pPr>
+      <w:r>
+        <w:t xml:space="preserve">Numpy is the </w:t>
+      </w:r>
+      <w:r>
+        <w:t>fundamental package for scientific computing with Python</w:t>
+      </w:r>
+      <w:r>
+        <w:t xml:space="preserve"> and should be used to create and handle matrices and arrays</w:t>
+      </w:r>
+    </w:p>
+    <w:p>
+      <w:pPr>
+        <w:pStyle w:val="ListParagraph"/>
+        <w:numPr>
+          <w:ilvl w:val="0"/>
+          <w:numId w:val="3"/>
+        </w:numPr>
+      </w:pPr>
     </w:p>
     <w:sectPr>
       <w:pgSz w:w="11906" w:h="16838"/>
@@ -578,11 +679,127 @@
       </w:rPr>
     </w:lvl>
   </w:abstractNum>
+  <w:abstractNum w:abstractNumId="2" w15:restartNumberingAfterBreak="0">
+    <w:nsid w:val="545B70BE"/>
+    <w:multiLevelType w:val="hybridMultilevel"/>
+    <w:tmpl w:val="2C6A55E4"/>
+    <w:lvl w:ilvl="0" w:tplc="08090001">
+      <w:start w:val="1"/>
+      <w:numFmt w:val="bullet"/>
+      <w:lvlText w:val=""/>
+      <w:lvlJc w:val="left"/>
+      <w:pPr>
+        <w:ind w:left="720" w:hanging="360"/>
+      </w:pPr>
+      <w:rPr>
+        <w:rFonts w:ascii="Symbol" w:hAnsi="Symbol" w:hint="default"/>
+      </w:rPr>
+    </w:lvl>
+    <w:lvl w:ilvl="1" w:tplc="08090003" w:tentative="1">
+      <w:start w:val="1"/>
+      <w:numFmt w:val="bullet"/>
+      <w:lvlText w:val="o"/>
+      <w:lvlJc w:val="left"/>
+      <w:pPr>
+        <w:ind w:left="1440" w:hanging="360"/>
+      </w:pPr>
+      <w:rPr>
+        <w:rFonts w:ascii="Courier New" w:hAnsi="Courier New" w:cs="Courier New" w:hint="default"/>
+      </w:rPr>
+    </w:lvl>
+    <w:lvl w:ilvl="2" w:tplc="08090005" w:tentative="1">
+      <w:start w:val="1"/>
+      <w:numFmt w:val="bullet"/>
+      <w:lvlText w:val=""/>
+      <w:lvlJc w:val="left"/>
+      <w:pPr>
+        <w:ind w:left="2160" w:hanging="360"/>
+      </w:pPr>
+      <w:rPr>
+        <w:rFonts w:ascii="Wingdings" w:hAnsi="Wingdings" w:hint="default"/>
+      </w:rPr>
+    </w:lvl>
+    <w:lvl w:ilvl="3" w:tplc="08090001" w:tentative="1">
+      <w:start w:val="1"/>
+      <w:numFmt w:val="bullet"/>
+      <w:lvlText w:val=""/>
+      <w:lvlJc w:val="left"/>
+      <w:pPr>
+        <w:ind w:left="2880" w:hanging="360"/>
+      </w:pPr>
+      <w:rPr>
+        <w:rFonts w:ascii="Symbol" w:hAnsi="Symbol" w:hint="default"/>
+      </w:rPr>
+    </w:lvl>
+    <w:lvl w:ilvl="4" w:tplc="08090003" w:tentative="1">
+      <w:start w:val="1"/>
+      <w:numFmt w:val="bullet"/>
+      <w:lvlText w:val="o"/>
+      <w:lvlJc w:val="left"/>
+      <w:pPr>
+        <w:ind w:left="3600" w:hanging="360"/>
+      </w:pPr>
+      <w:rPr>
+        <w:rFonts w:ascii="Courier New" w:hAnsi="Courier New" w:cs="Courier New" w:hint="default"/>
+      </w:rPr>
+    </w:lvl>
+    <w:lvl w:ilvl="5" w:tplc="08090005" w:tentative="1">
+      <w:start w:val="1"/>
+      <w:numFmt w:val="bullet"/>
+      <w:lvlText w:val=""/>
+      <w:lvlJc w:val="left"/>
+      <w:pPr>
+        <w:ind w:left="4320" w:hanging="360"/>
+      </w:pPr>
+      <w:rPr>
+        <w:rFonts w:ascii="Wingdings" w:hAnsi="Wingdings" w:hint="default"/>
+      </w:rPr>
+    </w:lvl>
+    <w:lvl w:ilvl="6" w:tplc="08090001" w:tentative="1">
+      <w:start w:val="1"/>
+      <w:numFmt w:val="bullet"/>
+      <w:lvlText w:val=""/>
+      <w:lvlJc w:val="left"/>
+      <w:pPr>
+        <w:ind w:left="5040" w:hanging="360"/>
+      </w:pPr>
+      <w:rPr>
+        <w:rFonts w:ascii="Symbol" w:hAnsi="Symbol" w:hint="default"/>
+      </w:rPr>
+    </w:lvl>
+    <w:lvl w:ilvl="7" w:tplc="08090003" w:tentative="1">
+      <w:start w:val="1"/>
+      <w:numFmt w:val="bullet"/>
+      <w:lvlText w:val="o"/>
+      <w:lvlJc w:val="left"/>
+      <w:pPr>
+        <w:ind w:left="5760" w:hanging="360"/>
+      </w:pPr>
+      <w:rPr>
+        <w:rFonts w:ascii="Courier New" w:hAnsi="Courier New" w:cs="Courier New" w:hint="default"/>
+      </w:rPr>
+    </w:lvl>
+    <w:lvl w:ilvl="8" w:tplc="08090005" w:tentative="1">
+      <w:start w:val="1"/>
+      <w:numFmt w:val="bullet"/>
+      <w:lvlText w:val=""/>
+      <w:lvlJc w:val="left"/>
+      <w:pPr>
+        <w:ind w:left="6480" w:hanging="360"/>
+      </w:pPr>
+      <w:rPr>
+        <w:rFonts w:ascii="Wingdings" w:hAnsi="Wingdings" w:hint="default"/>
+      </w:rPr>
+    </w:lvl>
+  </w:abstractNum>
   <w:num w:numId="1" w16cid:durableId="2075471467">
     <w:abstractNumId w:val="1"/>
   </w:num>
   <w:num w:numId="2" w16cid:durableId="1225486216">
     <w:abstractNumId w:val="0"/>
+  </w:num>
+  <w:num w:numId="3" w16cid:durableId="402415804">
+    <w:abstractNumId w:val="2"/>
   </w:num>
 </w:numbering>
 </file>
@@ -1504,6 +1721,29 @@
       <w:spacing w:val="5"/>
     </w:rPr>
   </w:style>
+  <w:style w:type="character" w:styleId="Hyperlink">
+    <w:name w:val="Hyperlink"/>
+    <w:basedOn w:val="DefaultParagraphFont"/>
+    <w:uiPriority w:val="99"/>
+    <w:unhideWhenUsed/>
+    <w:rsid w:val="00B31FD4"/>
+    <w:rPr>
+      <w:color w:val="467886" w:themeColor="hyperlink"/>
+      <w:u w:val="single"/>
+    </w:rPr>
+  </w:style>
+  <w:style w:type="character" w:styleId="UnresolvedMention">
+    <w:name w:val="Unresolved Mention"/>
+    <w:basedOn w:val="DefaultParagraphFont"/>
+    <w:uiPriority w:val="99"/>
+    <w:semiHidden/>
+    <w:unhideWhenUsed/>
+    <w:rsid w:val="00B31FD4"/>
+    <w:rPr>
+      <w:color w:val="605E5C"/>
+      <w:shd w:val="clear" w:color="auto" w:fill="E1DFDD"/>
+    </w:rPr>
+  </w:style>
 </w:styles>
 </file>
 

</xml_diff>

<commit_message>
Changed to MySQL database
</commit_message>
<xml_diff>
--- a/Coding Tips and How-tos.docx
+++ b/Coding Tips and How-tos.docx
@@ -19,8 +19,13 @@
         <w:t>H</w:t>
       </w:r>
       <w:r>
-        <w:t>ow-tos</w:t>
-      </w:r>
+        <w:t>ow-</w:t>
+      </w:r>
+      <w:proofErr w:type="spellStart"/>
+      <w:r>
+        <w:t>tos</w:t>
+      </w:r>
+      <w:proofErr w:type="spellEnd"/>
     </w:p>
     <w:p>
       <w:pPr>
@@ -42,7 +47,23 @@
         <w:t>A</w:t>
       </w:r>
       <w:r>
-        <w:t>dd 'C:\Users\tomos\AppData\Roaming\Python\Python39\Scripts' to directory PATH</w:t>
+        <w:t>dd 'C:\Users\</w:t>
+      </w:r>
+      <w:proofErr w:type="spellStart"/>
+      <w:r>
+        <w:t>tomos</w:t>
+      </w:r>
+      <w:proofErr w:type="spellEnd"/>
+      <w:r>
+        <w:t>\</w:t>
+      </w:r>
+      <w:proofErr w:type="spellStart"/>
+      <w:r>
+        <w:t>AppData</w:t>
+      </w:r>
+      <w:proofErr w:type="spellEnd"/>
+      <w:r>
+        <w:t>\Roaming\Python\Python39\Scripts' to directory PATH</w:t>
       </w:r>
     </w:p>
     <w:p>
@@ -81,7 +102,23 @@
         <w:t>CMD type</w:t>
       </w:r>
       <w:r>
-        <w:t xml:space="preserve"> 'py -m pip install django-import-export'</w:t>
+        <w:t xml:space="preserve"> '</w:t>
+      </w:r>
+      <w:proofErr w:type="spellStart"/>
+      <w:r>
+        <w:t>py</w:t>
+      </w:r>
+      <w:proofErr w:type="spellEnd"/>
+      <w:r>
+        <w:t xml:space="preserve"> -m pip install </w:t>
+      </w:r>
+      <w:proofErr w:type="spellStart"/>
+      <w:r>
+        <w:t>django</w:t>
+      </w:r>
+      <w:proofErr w:type="spellEnd"/>
+      <w:r>
+        <w:t>-import-export'</w:t>
       </w:r>
     </w:p>
     <w:p>
@@ -99,7 +136,15 @@
         <w:t>CMD</w:t>
       </w:r>
       <w:r>
-        <w:t xml:space="preserve"> first navigate to where the manage.py is located then type 'py manage.py shell'</w:t>
+        <w:t xml:space="preserve"> first navigate to where the manage.py is located then type '</w:t>
+      </w:r>
+      <w:proofErr w:type="spellStart"/>
+      <w:r>
+        <w:t>py</w:t>
+      </w:r>
+      <w:proofErr w:type="spellEnd"/>
+      <w:r>
+        <w:t xml:space="preserve"> manage.py shell'</w:t>
       </w:r>
     </w:p>
     <w:p>
@@ -111,7 +156,17 @@
         </w:numPr>
       </w:pPr>
       <w:r>
-        <w:t>To access model data type within the Python shell 'from app.models import Bids', where Bids is just an example of a model name</w:t>
+        <w:t xml:space="preserve">To access model data type within the Python shell 'from </w:t>
+      </w:r>
+      <w:proofErr w:type="spellStart"/>
+      <w:proofErr w:type="gramStart"/>
+      <w:r>
+        <w:t>app.models</w:t>
+      </w:r>
+      <w:proofErr w:type="spellEnd"/>
+      <w:proofErr w:type="gramEnd"/>
+      <w:r>
+        <w:t xml:space="preserve"> import Bids', where Bids is just an example of a model name</w:t>
       </w:r>
     </w:p>
     <w:p>
@@ -134,8 +189,23 @@
           <w:numId w:val="1"/>
         </w:numPr>
       </w:pPr>
-      <w:r>
-        <w:t>Country.objects.filter(name__exact="Peru").values('name')</w:t>
+      <w:proofErr w:type="spellStart"/>
+      <w:proofErr w:type="gramStart"/>
+      <w:r>
+        <w:t>Country.objects.filter</w:t>
+      </w:r>
+      <w:proofErr w:type="spellEnd"/>
+      <w:proofErr w:type="gramEnd"/>
+      <w:r>
+        <w:t>(</w:t>
+      </w:r>
+      <w:proofErr w:type="spellStart"/>
+      <w:r>
+        <w:t>name__exact</w:t>
+      </w:r>
+      <w:proofErr w:type="spellEnd"/>
+      <w:r>
+        <w:t>="Peru").values('name')</w:t>
       </w:r>
     </w:p>
     <w:p>
@@ -146,8 +216,15 @@
           <w:numId w:val="1"/>
         </w:numPr>
       </w:pPr>
-      <w:r>
-        <w:t>City.objects.filter(id=1).values('country')</w:t>
+      <w:proofErr w:type="spellStart"/>
+      <w:proofErr w:type="gramStart"/>
+      <w:r>
+        <w:t>City.objects.filter</w:t>
+      </w:r>
+      <w:proofErr w:type="spellEnd"/>
+      <w:proofErr w:type="gramEnd"/>
+      <w:r>
+        <w:t>(id=1).values('country')</w:t>
       </w:r>
     </w:p>
     <w:p>
@@ -158,8 +235,15 @@
           <w:numId w:val="1"/>
         </w:numPr>
       </w:pPr>
-      <w:r>
-        <w:t>City.objects.filter(id=1).values('') to show all field values</w:t>
+      <w:proofErr w:type="spellStart"/>
+      <w:proofErr w:type="gramStart"/>
+      <w:r>
+        <w:t>City.objects.filter</w:t>
+      </w:r>
+      <w:proofErr w:type="spellEnd"/>
+      <w:proofErr w:type="gramEnd"/>
+      <w:r>
+        <w:t>(id=1).values('') to show all field values</w:t>
       </w:r>
     </w:p>
     <w:p>
@@ -170,8 +254,39 @@
           <w:numId w:val="1"/>
         </w:numPr>
       </w:pPr>
-      <w:r>
-        <w:t>City.objects.filter(id=1).values('country_id') also works as country_id is the ForeignKey added by Django</w:t>
+      <w:proofErr w:type="spellStart"/>
+      <w:proofErr w:type="gramStart"/>
+      <w:r>
+        <w:t>City.objects.filter</w:t>
+      </w:r>
+      <w:proofErr w:type="spellEnd"/>
+      <w:proofErr w:type="gramEnd"/>
+      <w:r>
+        <w:t>(id=1).values('</w:t>
+      </w:r>
+      <w:proofErr w:type="spellStart"/>
+      <w:r>
+        <w:t>country_id</w:t>
+      </w:r>
+      <w:proofErr w:type="spellEnd"/>
+      <w:r>
+        <w:t xml:space="preserve">') also works as </w:t>
+      </w:r>
+      <w:proofErr w:type="spellStart"/>
+      <w:r>
+        <w:t>country_id</w:t>
+      </w:r>
+      <w:proofErr w:type="spellEnd"/>
+      <w:r>
+        <w:t xml:space="preserve"> is the </w:t>
+      </w:r>
+      <w:proofErr w:type="spellStart"/>
+      <w:r>
+        <w:t>ForeignKey</w:t>
+      </w:r>
+      <w:proofErr w:type="spellEnd"/>
+      <w:r>
+        <w:t xml:space="preserve"> added by Django</w:t>
       </w:r>
     </w:p>
     <w:p>
@@ -183,7 +298,17 @@
         </w:numPr>
       </w:pPr>
       <w:r>
-        <w:t>Filters for a specific database entry: Bids.objects.filter(id=4940).values()</w:t>
+        <w:t xml:space="preserve">Filters for a specific database entry: </w:t>
+      </w:r>
+      <w:proofErr w:type="spellStart"/>
+      <w:proofErr w:type="gramStart"/>
+      <w:r>
+        <w:t>Bids.objects.filter</w:t>
+      </w:r>
+      <w:proofErr w:type="spellEnd"/>
+      <w:proofErr w:type="gramEnd"/>
+      <w:r>
+        <w:t>(id=4940).values()</w:t>
       </w:r>
     </w:p>
     <w:p>
@@ -195,7 +320,23 @@
         </w:numPr>
       </w:pPr>
       <w:r>
-        <w:t>Save a new value to the database: Bids(bid_value=2005).save()</w:t>
+        <w:t>Save a new value to the database: Bids(</w:t>
+      </w:r>
+      <w:proofErr w:type="spellStart"/>
+      <w:r>
+        <w:t>bid_value</w:t>
+      </w:r>
+      <w:proofErr w:type="spellEnd"/>
+      <w:r>
+        <w:t>=2005</w:t>
+      </w:r>
+      <w:proofErr w:type="gramStart"/>
+      <w:r>
+        <w:t>).save</w:t>
+      </w:r>
+      <w:proofErr w:type="gramEnd"/>
+      <w:r>
+        <w:t>()</w:t>
       </w:r>
     </w:p>
     <w:p>
@@ -206,8 +347,39 @@
           <w:numId w:val="1"/>
         </w:numPr>
       </w:pPr>
-      <w:r>
-        <w:t>Item.objects.values('menu__name_menu') or Item.objects.values('menu__name_menu').values()</w:t>
+      <w:proofErr w:type="spellStart"/>
+      <w:proofErr w:type="gramStart"/>
+      <w:r>
+        <w:t>Item.objects.values</w:t>
+      </w:r>
+      <w:proofErr w:type="spellEnd"/>
+      <w:proofErr w:type="gramEnd"/>
+      <w:r>
+        <w:t>('menu__</w:t>
+      </w:r>
+      <w:proofErr w:type="spellStart"/>
+      <w:r>
+        <w:t>name_menu</w:t>
+      </w:r>
+      <w:proofErr w:type="spellEnd"/>
+      <w:r>
+        <w:t xml:space="preserve">') or </w:t>
+      </w:r>
+      <w:proofErr w:type="spellStart"/>
+      <w:r>
+        <w:t>Item.objects.values</w:t>
+      </w:r>
+      <w:proofErr w:type="spellEnd"/>
+      <w:r>
+        <w:t>('menu__</w:t>
+      </w:r>
+      <w:proofErr w:type="spellStart"/>
+      <w:r>
+        <w:t>name_menu</w:t>
+      </w:r>
+      <w:proofErr w:type="spellEnd"/>
+      <w:r>
+        <w:t>').values()</w:t>
       </w:r>
     </w:p>
     <w:p>
@@ -218,8 +390,13 @@
           <w:numId w:val="1"/>
         </w:numPr>
       </w:pPr>
-      <w:r>
-        <w:t>ForeignKey has to be a number and cannot be text</w:t>
+      <w:proofErr w:type="spellStart"/>
+      <w:r>
+        <w:t>ForeignKey</w:t>
+      </w:r>
+      <w:proofErr w:type="spellEnd"/>
+      <w:r>
+        <w:t xml:space="preserve"> has to be a number and cannot be text</w:t>
       </w:r>
     </w:p>
     <w:p>
@@ -230,8 +407,18 @@
           <w:numId w:val="1"/>
         </w:numPr>
       </w:pPr>
-      <w:r>
-        <w:t>bids=Bids.objects.values()[0:10]</w:t>
+      <w:proofErr w:type="gramStart"/>
+      <w:r>
+        <w:t>bids=</w:t>
+      </w:r>
+      <w:proofErr w:type="spellStart"/>
+      <w:r>
+        <w:t>Bids.objects.values</w:t>
+      </w:r>
+      <w:proofErr w:type="spellEnd"/>
+      <w:proofErr w:type="gramEnd"/>
+      <w:r>
+        <w:t>()[0:10]</w:t>
       </w:r>
     </w:p>
     <w:p>
@@ -242,8 +429,34 @@
           <w:numId w:val="1"/>
         </w:numPr>
       </w:pPr>
-      <w:r>
-        <w:t>sortedbids=list(bids.values_list('bid_value', flat=True))</w:t>
+      <w:proofErr w:type="spellStart"/>
+      <w:r>
+        <w:t>sortedbids</w:t>
+      </w:r>
+      <w:proofErr w:type="spellEnd"/>
+      <w:r>
+        <w:t>=</w:t>
+      </w:r>
+      <w:proofErr w:type="gramStart"/>
+      <w:r>
+        <w:t>list(</w:t>
+      </w:r>
+      <w:proofErr w:type="spellStart"/>
+      <w:proofErr w:type="gramEnd"/>
+      <w:r>
+        <w:t>bids.values_list</w:t>
+      </w:r>
+      <w:proofErr w:type="spellEnd"/>
+      <w:r>
+        <w:t>('</w:t>
+      </w:r>
+      <w:proofErr w:type="spellStart"/>
+      <w:r>
+        <w:t>bid_value</w:t>
+      </w:r>
+      <w:proofErr w:type="spellEnd"/>
+      <w:r>
+        <w:t>', flat=True))</w:t>
       </w:r>
     </w:p>
     <w:p>
@@ -254,8 +467,15 @@
           <w:numId w:val="1"/>
         </w:numPr>
       </w:pPr>
-      <w:r>
-        <w:t>sortedbids.sort()</w:t>
+      <w:proofErr w:type="spellStart"/>
+      <w:proofErr w:type="gramStart"/>
+      <w:r>
+        <w:t>sortedbids.sort</w:t>
+      </w:r>
+      <w:proofErr w:type="spellEnd"/>
+      <w:proofErr w:type="gramEnd"/>
+      <w:r>
+        <w:t>()</w:t>
       </w:r>
     </w:p>
     <w:p>
@@ -334,7 +554,15 @@
         <w:t xml:space="preserve"> </w:t>
       </w:r>
       <w:r>
-        <w:t xml:space="preserve">to upload data from the website to a database i.e. not using the Admin page, then </w:t>
+        <w:t xml:space="preserve">to upload data from the website to a database i.e. not using the </w:t>
+      </w:r>
+      <w:proofErr w:type="gramStart"/>
+      <w:r>
+        <w:t>Admin</w:t>
+      </w:r>
+      <w:proofErr w:type="gramEnd"/>
+      <w:r>
+        <w:t xml:space="preserve"> page, then </w:t>
       </w:r>
       <w:r>
         <w:t>forms.py needs to be amended, however, if data is only downloaded then forms.py is not needed</w:t>
@@ -399,7 +627,7 @@
         </w:numPr>
       </w:pPr>
       <w:r>
-        <w:t>Pip is already installed</w:t>
+        <w:t>PIP is accessed directly via the CMD and not within Python</w:t>
       </w:r>
     </w:p>
     <w:p>
@@ -411,7 +639,7 @@
         </w:numPr>
       </w:pPr>
       <w:r>
-        <w:t>Matplotlib must be imported each time Python is started</w:t>
+        <w:t>Pip is already installed</w:t>
       </w:r>
     </w:p>
     <w:p>
@@ -423,13 +651,7 @@
         </w:numPr>
       </w:pPr>
       <w:r>
-        <w:t xml:space="preserve">Numpy is the </w:t>
-      </w:r>
-      <w:r>
-        <w:t>fundamental package for scientific computing with Python</w:t>
-      </w:r>
-      <w:r>
-        <w:t xml:space="preserve"> and should be used to create and handle matrices and arrays</w:t>
+        <w:t>Matplotlib must be imported each time Python is started</w:t>
       </w:r>
     </w:p>
     <w:p>
@@ -438,6 +660,42 @@
         <w:numPr>
           <w:ilvl w:val="0"/>
           <w:numId w:val="3"/>
+        </w:numPr>
+      </w:pPr>
+      <w:proofErr w:type="spellStart"/>
+      <w:r>
+        <w:t>Numpy</w:t>
+      </w:r>
+      <w:proofErr w:type="spellEnd"/>
+      <w:r>
+        <w:t xml:space="preserve"> is the </w:t>
+      </w:r>
+      <w:r>
+        <w:t>fundamental package for scientific computing with Python</w:t>
+      </w:r>
+      <w:r>
+        <w:t xml:space="preserve"> and should be used to create and handle matrices and arrays</w:t>
+      </w:r>
+    </w:p>
+    <w:p>
+      <w:pPr>
+        <w:ind w:left="360"/>
+      </w:pPr>
+    </w:p>
+    <w:p>
+      <w:pPr>
+        <w:pStyle w:val="Heading1"/>
+      </w:pPr>
+      <w:r>
+        <w:t>MySQL</w:t>
+      </w:r>
+    </w:p>
+    <w:p>
+      <w:pPr>
+        <w:pStyle w:val="ListParagraph"/>
+        <w:numPr>
+          <w:ilvl w:val="0"/>
+          <w:numId w:val="5"/>
         </w:numPr>
       </w:pPr>
     </w:p>
@@ -680,9 +938,235 @@
     </w:lvl>
   </w:abstractNum>
   <w:abstractNum w:abstractNumId="2" w15:restartNumberingAfterBreak="0">
+    <w:nsid w:val="37916A52"/>
+    <w:multiLevelType w:val="hybridMultilevel"/>
+    <w:tmpl w:val="188C3BFE"/>
+    <w:lvl w:ilvl="0" w:tplc="08090001">
+      <w:start w:val="1"/>
+      <w:numFmt w:val="bullet"/>
+      <w:lvlText w:val=""/>
+      <w:lvlJc w:val="left"/>
+      <w:pPr>
+        <w:ind w:left="360" w:hanging="360"/>
+      </w:pPr>
+      <w:rPr>
+        <w:rFonts w:ascii="Symbol" w:hAnsi="Symbol" w:hint="default"/>
+      </w:rPr>
+    </w:lvl>
+    <w:lvl w:ilvl="1" w:tplc="08090003" w:tentative="1">
+      <w:start w:val="1"/>
+      <w:numFmt w:val="bullet"/>
+      <w:lvlText w:val="o"/>
+      <w:lvlJc w:val="left"/>
+      <w:pPr>
+        <w:ind w:left="1080" w:hanging="360"/>
+      </w:pPr>
+      <w:rPr>
+        <w:rFonts w:ascii="Courier New" w:hAnsi="Courier New" w:cs="Courier New" w:hint="default"/>
+      </w:rPr>
+    </w:lvl>
+    <w:lvl w:ilvl="2" w:tplc="08090005" w:tentative="1">
+      <w:start w:val="1"/>
+      <w:numFmt w:val="bullet"/>
+      <w:lvlText w:val=""/>
+      <w:lvlJc w:val="left"/>
+      <w:pPr>
+        <w:ind w:left="1800" w:hanging="360"/>
+      </w:pPr>
+      <w:rPr>
+        <w:rFonts w:ascii="Wingdings" w:hAnsi="Wingdings" w:hint="default"/>
+      </w:rPr>
+    </w:lvl>
+    <w:lvl w:ilvl="3" w:tplc="08090001" w:tentative="1">
+      <w:start w:val="1"/>
+      <w:numFmt w:val="bullet"/>
+      <w:lvlText w:val=""/>
+      <w:lvlJc w:val="left"/>
+      <w:pPr>
+        <w:ind w:left="2520" w:hanging="360"/>
+      </w:pPr>
+      <w:rPr>
+        <w:rFonts w:ascii="Symbol" w:hAnsi="Symbol" w:hint="default"/>
+      </w:rPr>
+    </w:lvl>
+    <w:lvl w:ilvl="4" w:tplc="08090003" w:tentative="1">
+      <w:start w:val="1"/>
+      <w:numFmt w:val="bullet"/>
+      <w:lvlText w:val="o"/>
+      <w:lvlJc w:val="left"/>
+      <w:pPr>
+        <w:ind w:left="3240" w:hanging="360"/>
+      </w:pPr>
+      <w:rPr>
+        <w:rFonts w:ascii="Courier New" w:hAnsi="Courier New" w:cs="Courier New" w:hint="default"/>
+      </w:rPr>
+    </w:lvl>
+    <w:lvl w:ilvl="5" w:tplc="08090005" w:tentative="1">
+      <w:start w:val="1"/>
+      <w:numFmt w:val="bullet"/>
+      <w:lvlText w:val=""/>
+      <w:lvlJc w:val="left"/>
+      <w:pPr>
+        <w:ind w:left="3960" w:hanging="360"/>
+      </w:pPr>
+      <w:rPr>
+        <w:rFonts w:ascii="Wingdings" w:hAnsi="Wingdings" w:hint="default"/>
+      </w:rPr>
+    </w:lvl>
+    <w:lvl w:ilvl="6" w:tplc="08090001" w:tentative="1">
+      <w:start w:val="1"/>
+      <w:numFmt w:val="bullet"/>
+      <w:lvlText w:val=""/>
+      <w:lvlJc w:val="left"/>
+      <w:pPr>
+        <w:ind w:left="4680" w:hanging="360"/>
+      </w:pPr>
+      <w:rPr>
+        <w:rFonts w:ascii="Symbol" w:hAnsi="Symbol" w:hint="default"/>
+      </w:rPr>
+    </w:lvl>
+    <w:lvl w:ilvl="7" w:tplc="08090003" w:tentative="1">
+      <w:start w:val="1"/>
+      <w:numFmt w:val="bullet"/>
+      <w:lvlText w:val="o"/>
+      <w:lvlJc w:val="left"/>
+      <w:pPr>
+        <w:ind w:left="5400" w:hanging="360"/>
+      </w:pPr>
+      <w:rPr>
+        <w:rFonts w:ascii="Courier New" w:hAnsi="Courier New" w:cs="Courier New" w:hint="default"/>
+      </w:rPr>
+    </w:lvl>
+    <w:lvl w:ilvl="8" w:tplc="08090005" w:tentative="1">
+      <w:start w:val="1"/>
+      <w:numFmt w:val="bullet"/>
+      <w:lvlText w:val=""/>
+      <w:lvlJc w:val="left"/>
+      <w:pPr>
+        <w:ind w:left="6120" w:hanging="360"/>
+      </w:pPr>
+      <w:rPr>
+        <w:rFonts w:ascii="Wingdings" w:hAnsi="Wingdings" w:hint="default"/>
+      </w:rPr>
+    </w:lvl>
+  </w:abstractNum>
+  <w:abstractNum w:abstractNumId="3" w15:restartNumberingAfterBreak="0">
     <w:nsid w:val="545B70BE"/>
     <w:multiLevelType w:val="hybridMultilevel"/>
     <w:tmpl w:val="2C6A55E4"/>
+    <w:lvl w:ilvl="0" w:tplc="08090001">
+      <w:start w:val="1"/>
+      <w:numFmt w:val="bullet"/>
+      <w:lvlText w:val=""/>
+      <w:lvlJc w:val="left"/>
+      <w:pPr>
+        <w:ind w:left="720" w:hanging="360"/>
+      </w:pPr>
+      <w:rPr>
+        <w:rFonts w:ascii="Symbol" w:hAnsi="Symbol" w:hint="default"/>
+      </w:rPr>
+    </w:lvl>
+    <w:lvl w:ilvl="1" w:tplc="08090003" w:tentative="1">
+      <w:start w:val="1"/>
+      <w:numFmt w:val="bullet"/>
+      <w:lvlText w:val="o"/>
+      <w:lvlJc w:val="left"/>
+      <w:pPr>
+        <w:ind w:left="1440" w:hanging="360"/>
+      </w:pPr>
+      <w:rPr>
+        <w:rFonts w:ascii="Courier New" w:hAnsi="Courier New" w:cs="Courier New" w:hint="default"/>
+      </w:rPr>
+    </w:lvl>
+    <w:lvl w:ilvl="2" w:tplc="08090005" w:tentative="1">
+      <w:start w:val="1"/>
+      <w:numFmt w:val="bullet"/>
+      <w:lvlText w:val=""/>
+      <w:lvlJc w:val="left"/>
+      <w:pPr>
+        <w:ind w:left="2160" w:hanging="360"/>
+      </w:pPr>
+      <w:rPr>
+        <w:rFonts w:ascii="Wingdings" w:hAnsi="Wingdings" w:hint="default"/>
+      </w:rPr>
+    </w:lvl>
+    <w:lvl w:ilvl="3" w:tplc="08090001" w:tentative="1">
+      <w:start w:val="1"/>
+      <w:numFmt w:val="bullet"/>
+      <w:lvlText w:val=""/>
+      <w:lvlJc w:val="left"/>
+      <w:pPr>
+        <w:ind w:left="2880" w:hanging="360"/>
+      </w:pPr>
+      <w:rPr>
+        <w:rFonts w:ascii="Symbol" w:hAnsi="Symbol" w:hint="default"/>
+      </w:rPr>
+    </w:lvl>
+    <w:lvl w:ilvl="4" w:tplc="08090003" w:tentative="1">
+      <w:start w:val="1"/>
+      <w:numFmt w:val="bullet"/>
+      <w:lvlText w:val="o"/>
+      <w:lvlJc w:val="left"/>
+      <w:pPr>
+        <w:ind w:left="3600" w:hanging="360"/>
+      </w:pPr>
+      <w:rPr>
+        <w:rFonts w:ascii="Courier New" w:hAnsi="Courier New" w:cs="Courier New" w:hint="default"/>
+      </w:rPr>
+    </w:lvl>
+    <w:lvl w:ilvl="5" w:tplc="08090005" w:tentative="1">
+      <w:start w:val="1"/>
+      <w:numFmt w:val="bullet"/>
+      <w:lvlText w:val=""/>
+      <w:lvlJc w:val="left"/>
+      <w:pPr>
+        <w:ind w:left="4320" w:hanging="360"/>
+      </w:pPr>
+      <w:rPr>
+        <w:rFonts w:ascii="Wingdings" w:hAnsi="Wingdings" w:hint="default"/>
+      </w:rPr>
+    </w:lvl>
+    <w:lvl w:ilvl="6" w:tplc="08090001" w:tentative="1">
+      <w:start w:val="1"/>
+      <w:numFmt w:val="bullet"/>
+      <w:lvlText w:val=""/>
+      <w:lvlJc w:val="left"/>
+      <w:pPr>
+        <w:ind w:left="5040" w:hanging="360"/>
+      </w:pPr>
+      <w:rPr>
+        <w:rFonts w:ascii="Symbol" w:hAnsi="Symbol" w:hint="default"/>
+      </w:rPr>
+    </w:lvl>
+    <w:lvl w:ilvl="7" w:tplc="08090003" w:tentative="1">
+      <w:start w:val="1"/>
+      <w:numFmt w:val="bullet"/>
+      <w:lvlText w:val="o"/>
+      <w:lvlJc w:val="left"/>
+      <w:pPr>
+        <w:ind w:left="5760" w:hanging="360"/>
+      </w:pPr>
+      <w:rPr>
+        <w:rFonts w:ascii="Courier New" w:hAnsi="Courier New" w:cs="Courier New" w:hint="default"/>
+      </w:rPr>
+    </w:lvl>
+    <w:lvl w:ilvl="8" w:tplc="08090005" w:tentative="1">
+      <w:start w:val="1"/>
+      <w:numFmt w:val="bullet"/>
+      <w:lvlText w:val=""/>
+      <w:lvlJc w:val="left"/>
+      <w:pPr>
+        <w:ind w:left="6480" w:hanging="360"/>
+      </w:pPr>
+      <w:rPr>
+        <w:rFonts w:ascii="Wingdings" w:hAnsi="Wingdings" w:hint="default"/>
+      </w:rPr>
+    </w:lvl>
+  </w:abstractNum>
+  <w:abstractNum w:abstractNumId="4" w15:restartNumberingAfterBreak="0">
+    <w:nsid w:val="76794CB9"/>
+    <w:multiLevelType w:val="hybridMultilevel"/>
+    <w:tmpl w:val="49243E3E"/>
     <w:lvl w:ilvl="0" w:tplc="08090001">
       <w:start w:val="1"/>
       <w:numFmt w:val="bullet"/>
@@ -799,7 +1283,13 @@
     <w:abstractNumId w:val="0"/>
   </w:num>
   <w:num w:numId="3" w16cid:durableId="402415804">
+    <w:abstractNumId w:val="3"/>
+  </w:num>
+  <w:num w:numId="4" w16cid:durableId="106513273">
     <w:abstractNumId w:val="2"/>
+  </w:num>
+  <w:num w:numId="5" w16cid:durableId="1519080469">
+    <w:abstractNumId w:val="4"/>
   </w:num>
 </w:numbering>
 </file>
@@ -1744,6 +2234,18 @@
       <w:shd w:val="clear" w:color="auto" w:fill="E1DFDD"/>
     </w:rPr>
   </w:style>
+  <w:style w:type="character" w:styleId="FollowedHyperlink">
+    <w:name w:val="FollowedHyperlink"/>
+    <w:basedOn w:val="DefaultParagraphFont"/>
+    <w:uiPriority w:val="99"/>
+    <w:semiHidden/>
+    <w:unhideWhenUsed/>
+    <w:rsid w:val="00B82C7A"/>
+    <w:rPr>
+      <w:color w:val="96607D" w:themeColor="followedHyperlink"/>
+      <w:u w:val="single"/>
+    </w:rPr>
+  </w:style>
 </w:styles>
 </file>
 

</xml_diff>

<commit_message>
Updated Word doc and deleted Windows procfile
</commit_message>
<xml_diff>
--- a/Coding Tips and How-tos.docx
+++ b/Coding Tips and How-tos.docx
@@ -483,6 +483,305 @@
         <w:pStyle w:val="Heading1"/>
       </w:pPr>
       <w:r>
+        <w:t>Postgre</w:t>
+      </w:r>
+      <w:r>
+        <w:t>SQL</w:t>
+      </w:r>
+      <w:r>
+        <w:t xml:space="preserve"> Databases</w:t>
+      </w:r>
+    </w:p>
+    <w:p>
+      <w:pPr>
+        <w:pStyle w:val="ListParagraph"/>
+        <w:numPr>
+          <w:ilvl w:val="0"/>
+          <w:numId w:val="6"/>
+        </w:numPr>
+      </w:pPr>
+      <w:r>
+        <w:t>Set up process followed was taken from:</w:t>
+      </w:r>
+    </w:p>
+    <w:p>
+      <w:pPr>
+        <w:pStyle w:val="ListParagraph"/>
+      </w:pPr>
+      <w:hyperlink r:id="rId5" w:history="1">
+        <w:r>
+          <w:rPr>
+            <w:rStyle w:val="Hyperlink"/>
+          </w:rPr>
+          <w:t>https://medium.com/django-unleashed/complete-tutorial-set-up-postgresql-database-with-django-application-d9e789ffa384</w:t>
+        </w:r>
+      </w:hyperlink>
+    </w:p>
+    <w:p>
+      <w:pPr>
+        <w:pStyle w:val="ListParagraph"/>
+        <w:numPr>
+          <w:ilvl w:val="0"/>
+          <w:numId w:val="6"/>
+        </w:numPr>
+      </w:pPr>
+      <w:r>
+        <w:t>The creation of Django project and Django app can be skipped, as these already exist</w:t>
+      </w:r>
+    </w:p>
+    <w:p>
+      <w:pPr>
+        <w:pStyle w:val="ListParagraph"/>
+        <w:numPr>
+          <w:ilvl w:val="0"/>
+          <w:numId w:val="6"/>
+        </w:numPr>
+      </w:pPr>
+      <w:r>
+        <w:t xml:space="preserve">Just the simple CMD from Windows OS was used (rather than accessing PowerShell or similar </w:t>
+      </w:r>
+      <w:r>
+        <w:t>via Visual Studio</w:t>
+      </w:r>
+      <w:r>
+        <w:t>) and works</w:t>
+      </w:r>
+    </w:p>
+    <w:p>
+      <w:pPr>
+        <w:pStyle w:val="ListParagraph"/>
+        <w:numPr>
+          <w:ilvl w:val="0"/>
+          <w:numId w:val="6"/>
+        </w:numPr>
+      </w:pPr>
+      <w:proofErr w:type="spellStart"/>
+      <w:r>
+        <w:lastRenderedPageBreak/>
+        <w:t>Venv</w:t>
+      </w:r>
+      <w:proofErr w:type="spellEnd"/>
+      <w:r>
+        <w:t xml:space="preserve"> WAS used when setting up Postgre</w:t>
+      </w:r>
+      <w:r>
+        <w:t>SQL</w:t>
+      </w:r>
+      <w:r>
+        <w:t xml:space="preserve"> and works</w:t>
+      </w:r>
+      <w:r>
+        <w:t xml:space="preserve">; uses the </w:t>
+      </w:r>
+      <w:r>
+        <w:t>‘</w:t>
+      </w:r>
+      <w:r>
+        <w:t>activate</w:t>
+      </w:r>
+      <w:r>
+        <w:t>’</w:t>
+      </w:r>
+      <w:r>
+        <w:t xml:space="preserve"> file saved at </w:t>
+      </w:r>
+      <w:hyperlink r:id="rId6" w:history="1">
+        <w:r>
+          <w:rPr>
+            <w:rStyle w:val="Hyperlink"/>
+          </w:rPr>
+          <w:t>C:\Users\tomos\OneDrive\Platform\GitHub\Platform_v1_0\env\Scripts</w:t>
+        </w:r>
+      </w:hyperlink>
+    </w:p>
+    <w:p>
+      <w:pPr>
+        <w:pStyle w:val="ListParagraph"/>
+        <w:numPr>
+          <w:ilvl w:val="0"/>
+          <w:numId w:val="6"/>
+        </w:numPr>
+      </w:pPr>
+      <w:r>
+        <w:t xml:space="preserve">Database creation was performed in the main app folder i.e. </w:t>
+      </w:r>
+      <w:hyperlink r:id="rId7" w:history="1">
+        <w:r>
+          <w:rPr>
+            <w:rStyle w:val="Hyperlink"/>
+          </w:rPr>
+          <w:t>C:\Users\tomos\OneDrive\Platform\GitHub\Platform_v1_0</w:t>
+        </w:r>
+      </w:hyperlink>
+    </w:p>
+    <w:p>
+      <w:pPr>
+        <w:pStyle w:val="ListParagraph"/>
+        <w:numPr>
+          <w:ilvl w:val="0"/>
+          <w:numId w:val="6"/>
+        </w:numPr>
+      </w:pPr>
+      <w:r>
+        <w:t>User and superuser can and usually do have different names and passwords</w:t>
+      </w:r>
+    </w:p>
+    <w:p>
+      <w:pPr>
+        <w:pStyle w:val="ListParagraph"/>
+        <w:numPr>
+          <w:ilvl w:val="0"/>
+          <w:numId w:val="6"/>
+        </w:numPr>
+      </w:pPr>
+      <w:r>
+        <w:t>When creating a user within Postgres, the additional piece of code needs to be included:</w:t>
+      </w:r>
+    </w:p>
+    <w:p>
+      <w:pPr>
+        <w:pStyle w:val="HTMLPreformatted"/>
+        <w:ind w:left="720"/>
+        <w:rPr>
+          <w:rStyle w:val="HTMLCode"/>
+          <w:rFonts w:eastAsiaTheme="majorEastAsia"/>
+        </w:rPr>
+      </w:pPr>
+      <w:r>
+        <w:rPr>
+          <w:rStyle w:val="hljs-keyword"/>
+          <w:rFonts w:eastAsiaTheme="majorEastAsia"/>
+        </w:rPr>
+        <w:t>ALTER</w:t>
+      </w:r>
+      <w:r>
+        <w:rPr>
+          <w:rStyle w:val="HTMLCode"/>
+          <w:rFonts w:eastAsiaTheme="majorEastAsia"/>
+        </w:rPr>
+        <w:t xml:space="preserve"> DATABASE </w:t>
+      </w:r>
+      <w:proofErr w:type="spellStart"/>
+      <w:r>
+        <w:rPr>
+          <w:rStyle w:val="HTMLCode"/>
+          <w:rFonts w:eastAsiaTheme="majorEastAsia"/>
+        </w:rPr>
+        <w:t>platformdb</w:t>
+      </w:r>
+      <w:proofErr w:type="spellEnd"/>
+      <w:r>
+        <w:rPr>
+          <w:rStyle w:val="HTMLCode"/>
+          <w:rFonts w:eastAsiaTheme="majorEastAsia"/>
+        </w:rPr>
+        <w:t xml:space="preserve"> OWNER </w:t>
+      </w:r>
+      <w:r>
+        <w:rPr>
+          <w:rStyle w:val="hljs-keyword"/>
+          <w:rFonts w:eastAsiaTheme="majorEastAsia"/>
+        </w:rPr>
+        <w:t>TO</w:t>
+      </w:r>
+      <w:r>
+        <w:rPr>
+          <w:rStyle w:val="HTMLCode"/>
+          <w:rFonts w:eastAsiaTheme="majorEastAsia"/>
+        </w:rPr>
+        <w:t xml:space="preserve"> </w:t>
+      </w:r>
+      <w:proofErr w:type="spellStart"/>
+      <w:proofErr w:type="gramStart"/>
+      <w:r>
+        <w:rPr>
+          <w:rStyle w:val="HTMLCode"/>
+          <w:rFonts w:eastAsiaTheme="majorEastAsia"/>
+        </w:rPr>
+        <w:t>myuser</w:t>
+      </w:r>
+      <w:proofErr w:type="spellEnd"/>
+      <w:r>
+        <w:rPr>
+          <w:rStyle w:val="HTMLCode"/>
+          <w:rFonts w:eastAsiaTheme="majorEastAsia"/>
+        </w:rPr>
+        <w:t>;</w:t>
+      </w:r>
+      <w:proofErr w:type="gramEnd"/>
+    </w:p>
+    <w:p>
+      <w:pPr>
+        <w:pStyle w:val="HTMLPreformatted"/>
+        <w:ind w:left="720"/>
+        <w:rPr>
+          <w:rStyle w:val="HTMLCode"/>
+          <w:rFonts w:eastAsiaTheme="majorEastAsia"/>
+        </w:rPr>
+      </w:pPr>
+    </w:p>
+    <w:p>
+      <w:pPr>
+        <w:pStyle w:val="ListParagraph"/>
+        <w:numPr>
+          <w:ilvl w:val="1"/>
+          <w:numId w:val="6"/>
+        </w:numPr>
+      </w:pPr>
+      <w:r>
+        <w:t xml:space="preserve">This extra piece of code was taken from </w:t>
+      </w:r>
+      <w:hyperlink r:id="rId8" w:anchor="comment130849690_74110708" w:history="1">
+        <w:r>
+          <w:rPr>
+            <w:rStyle w:val="Hyperlink"/>
+          </w:rPr>
+          <w:t>https://stackoverflow.com/questions/74110708/postgres-15-permission-denied-for-schema-public/74111630#comment130849690_74110708</w:t>
+        </w:r>
+      </w:hyperlink>
+    </w:p>
+    <w:p>
+      <w:pPr>
+        <w:pStyle w:val="ListParagraph"/>
+        <w:tabs>
+          <w:tab w:val="left" w:pos="916"/>
+          <w:tab w:val="left" w:pos="1832"/>
+          <w:tab w:val="left" w:pos="2748"/>
+          <w:tab w:val="left" w:pos="3664"/>
+          <w:tab w:val="left" w:pos="4580"/>
+          <w:tab w:val="left" w:pos="5496"/>
+          <w:tab w:val="left" w:pos="6412"/>
+          <w:tab w:val="left" w:pos="7328"/>
+          <w:tab w:val="left" w:pos="8244"/>
+          <w:tab w:val="left" w:pos="9160"/>
+          <w:tab w:val="left" w:pos="10076"/>
+          <w:tab w:val="left" w:pos="10992"/>
+          <w:tab w:val="left" w:pos="11908"/>
+          <w:tab w:val="left" w:pos="12824"/>
+          <w:tab w:val="left" w:pos="13740"/>
+          <w:tab w:val="left" w:pos="14656"/>
+        </w:tabs>
+        <w:spacing w:after="0" w:line="240" w:lineRule="auto"/>
+        <w:rPr>
+          <w:rFonts w:ascii="Courier New" w:eastAsia="Times New Roman" w:hAnsi="Courier New" w:cs="Courier New"/>
+          <w:kern w:val="0"/>
+          <w:sz w:val="20"/>
+          <w:szCs w:val="20"/>
+          <w:lang w:eastAsia="en-GB"/>
+          <w14:ligatures w14:val="none"/>
+        </w:rPr>
+      </w:pPr>
+    </w:p>
+    <w:p>
+      <w:pPr>
+        <w:pStyle w:val="ListParagraph"/>
+      </w:pPr>
+    </w:p>
+    <w:p>
+      <w:pPr>
+        <w:pStyle w:val="Heading1"/>
+      </w:pPr>
+      <w:r>
         <w:t xml:space="preserve">MySQL </w:t>
       </w:r>
       <w:r>
@@ -601,7 +900,6 @@
         </w:numPr>
       </w:pPr>
       <w:r>
-        <w:lastRenderedPageBreak/>
         <w:t>Exit MySQL using the command ‘exit’</w:t>
       </w:r>
     </w:p>
@@ -686,13 +984,8 @@
       </w:r>
       <w:proofErr w:type="spellEnd"/>
       <w:r>
-        <w:t xml:space="preserve">’ and then </w:t>
-      </w:r>
-      <w:proofErr w:type="spellStart"/>
-      <w:r>
-        <w:t>command</w:t>
-      </w:r>
-      <w:proofErr w:type="spellEnd"/>
+        <w:t>’ and then command</w:t>
+      </w:r>
     </w:p>
     <w:p>
       <w:pPr>
@@ -824,6 +1117,7 @@
         <w:pStyle w:val="Heading1"/>
       </w:pPr>
       <w:r>
+        <w:lastRenderedPageBreak/>
         <w:t>Python</w:t>
       </w:r>
     </w:p>
@@ -859,7 +1153,7 @@
       <w:r>
         <w:t xml:space="preserve"> </w:t>
       </w:r>
-      <w:hyperlink r:id="rId5" w:history="1">
+      <w:hyperlink r:id="rId9" w:history="1">
         <w:r>
           <w:rPr>
             <w:rStyle w:val="Hyperlink"/>
@@ -1414,6 +1708,119 @@
     </w:lvl>
   </w:abstractNum>
   <w:abstractNum w:abstractNumId="4" w15:restartNumberingAfterBreak="0">
+    <w:nsid w:val="690B2543"/>
+    <w:multiLevelType w:val="hybridMultilevel"/>
+    <w:tmpl w:val="52B43E54"/>
+    <w:lvl w:ilvl="0" w:tplc="08090001">
+      <w:start w:val="1"/>
+      <w:numFmt w:val="bullet"/>
+      <w:lvlText w:val=""/>
+      <w:lvlJc w:val="left"/>
+      <w:pPr>
+        <w:ind w:left="720" w:hanging="360"/>
+      </w:pPr>
+      <w:rPr>
+        <w:rFonts w:ascii="Symbol" w:hAnsi="Symbol" w:hint="default"/>
+      </w:rPr>
+    </w:lvl>
+    <w:lvl w:ilvl="1" w:tplc="08090003">
+      <w:start w:val="1"/>
+      <w:numFmt w:val="bullet"/>
+      <w:lvlText w:val="o"/>
+      <w:lvlJc w:val="left"/>
+      <w:pPr>
+        <w:ind w:left="1440" w:hanging="360"/>
+      </w:pPr>
+      <w:rPr>
+        <w:rFonts w:ascii="Courier New" w:hAnsi="Courier New" w:cs="Courier New" w:hint="default"/>
+      </w:rPr>
+    </w:lvl>
+    <w:lvl w:ilvl="2" w:tplc="08090005" w:tentative="1">
+      <w:start w:val="1"/>
+      <w:numFmt w:val="bullet"/>
+      <w:lvlText w:val=""/>
+      <w:lvlJc w:val="left"/>
+      <w:pPr>
+        <w:ind w:left="2160" w:hanging="360"/>
+      </w:pPr>
+      <w:rPr>
+        <w:rFonts w:ascii="Wingdings" w:hAnsi="Wingdings" w:hint="default"/>
+      </w:rPr>
+    </w:lvl>
+    <w:lvl w:ilvl="3" w:tplc="08090001" w:tentative="1">
+      <w:start w:val="1"/>
+      <w:numFmt w:val="bullet"/>
+      <w:lvlText w:val=""/>
+      <w:lvlJc w:val="left"/>
+      <w:pPr>
+        <w:ind w:left="2880" w:hanging="360"/>
+      </w:pPr>
+      <w:rPr>
+        <w:rFonts w:ascii="Symbol" w:hAnsi="Symbol" w:hint="default"/>
+      </w:rPr>
+    </w:lvl>
+    <w:lvl w:ilvl="4" w:tplc="08090003" w:tentative="1">
+      <w:start w:val="1"/>
+      <w:numFmt w:val="bullet"/>
+      <w:lvlText w:val="o"/>
+      <w:lvlJc w:val="left"/>
+      <w:pPr>
+        <w:ind w:left="3600" w:hanging="360"/>
+      </w:pPr>
+      <w:rPr>
+        <w:rFonts w:ascii="Courier New" w:hAnsi="Courier New" w:cs="Courier New" w:hint="default"/>
+      </w:rPr>
+    </w:lvl>
+    <w:lvl w:ilvl="5" w:tplc="08090005" w:tentative="1">
+      <w:start w:val="1"/>
+      <w:numFmt w:val="bullet"/>
+      <w:lvlText w:val=""/>
+      <w:lvlJc w:val="left"/>
+      <w:pPr>
+        <w:ind w:left="4320" w:hanging="360"/>
+      </w:pPr>
+      <w:rPr>
+        <w:rFonts w:ascii="Wingdings" w:hAnsi="Wingdings" w:hint="default"/>
+      </w:rPr>
+    </w:lvl>
+    <w:lvl w:ilvl="6" w:tplc="08090001" w:tentative="1">
+      <w:start w:val="1"/>
+      <w:numFmt w:val="bullet"/>
+      <w:lvlText w:val=""/>
+      <w:lvlJc w:val="left"/>
+      <w:pPr>
+        <w:ind w:left="5040" w:hanging="360"/>
+      </w:pPr>
+      <w:rPr>
+        <w:rFonts w:ascii="Symbol" w:hAnsi="Symbol" w:hint="default"/>
+      </w:rPr>
+    </w:lvl>
+    <w:lvl w:ilvl="7" w:tplc="08090003" w:tentative="1">
+      <w:start w:val="1"/>
+      <w:numFmt w:val="bullet"/>
+      <w:lvlText w:val="o"/>
+      <w:lvlJc w:val="left"/>
+      <w:pPr>
+        <w:ind w:left="5760" w:hanging="360"/>
+      </w:pPr>
+      <w:rPr>
+        <w:rFonts w:ascii="Courier New" w:hAnsi="Courier New" w:cs="Courier New" w:hint="default"/>
+      </w:rPr>
+    </w:lvl>
+    <w:lvl w:ilvl="8" w:tplc="08090005" w:tentative="1">
+      <w:start w:val="1"/>
+      <w:numFmt w:val="bullet"/>
+      <w:lvlText w:val=""/>
+      <w:lvlJc w:val="left"/>
+      <w:pPr>
+        <w:ind w:left="6480" w:hanging="360"/>
+      </w:pPr>
+      <w:rPr>
+        <w:rFonts w:ascii="Wingdings" w:hAnsi="Wingdings" w:hint="default"/>
+      </w:rPr>
+    </w:lvl>
+  </w:abstractNum>
+  <w:abstractNum w:abstractNumId="5" w15:restartNumberingAfterBreak="0">
     <w:nsid w:val="76794CB9"/>
     <w:multiLevelType w:val="hybridMultilevel"/>
     <w:tmpl w:val="49243E3E"/>
@@ -1539,6 +1946,9 @@
     <w:abstractNumId w:val="2"/>
   </w:num>
   <w:num w:numId="5" w16cid:durableId="1519080469">
+    <w:abstractNumId w:val="5"/>
+  </w:num>
+  <w:num w:numId="6" w16cid:durableId="75637544">
     <w:abstractNumId w:val="4"/>
   </w:num>
 </w:numbering>
@@ -2496,6 +2906,78 @@
       <w:u w:val="single"/>
     </w:rPr>
   </w:style>
+  <w:style w:type="paragraph" w:styleId="HTMLPreformatted">
+    <w:name w:val="HTML Preformatted"/>
+    <w:basedOn w:val="Normal"/>
+    <w:link w:val="HTMLPreformattedChar"/>
+    <w:uiPriority w:val="99"/>
+    <w:semiHidden/>
+    <w:unhideWhenUsed/>
+    <w:rsid w:val="00C36125"/>
+    <w:pPr>
+      <w:tabs>
+        <w:tab w:val="left" w:pos="916"/>
+        <w:tab w:val="left" w:pos="1832"/>
+        <w:tab w:val="left" w:pos="2748"/>
+        <w:tab w:val="left" w:pos="3664"/>
+        <w:tab w:val="left" w:pos="4580"/>
+        <w:tab w:val="left" w:pos="5496"/>
+        <w:tab w:val="left" w:pos="6412"/>
+        <w:tab w:val="left" w:pos="7328"/>
+        <w:tab w:val="left" w:pos="8244"/>
+        <w:tab w:val="left" w:pos="9160"/>
+        <w:tab w:val="left" w:pos="10076"/>
+        <w:tab w:val="left" w:pos="10992"/>
+        <w:tab w:val="left" w:pos="11908"/>
+        <w:tab w:val="left" w:pos="12824"/>
+        <w:tab w:val="left" w:pos="13740"/>
+        <w:tab w:val="left" w:pos="14656"/>
+      </w:tabs>
+      <w:spacing w:after="0" w:line="240" w:lineRule="auto"/>
+    </w:pPr>
+    <w:rPr>
+      <w:rFonts w:ascii="Courier New" w:eastAsia="Times New Roman" w:hAnsi="Courier New" w:cs="Courier New"/>
+      <w:kern w:val="0"/>
+      <w:sz w:val="20"/>
+      <w:szCs w:val="20"/>
+      <w:lang w:eastAsia="en-GB"/>
+      <w14:ligatures w14:val="none"/>
+    </w:rPr>
+  </w:style>
+  <w:style w:type="character" w:customStyle="1" w:styleId="HTMLPreformattedChar">
+    <w:name w:val="HTML Preformatted Char"/>
+    <w:basedOn w:val="DefaultParagraphFont"/>
+    <w:link w:val="HTMLPreformatted"/>
+    <w:uiPriority w:val="99"/>
+    <w:semiHidden/>
+    <w:rsid w:val="00C36125"/>
+    <w:rPr>
+      <w:rFonts w:ascii="Courier New" w:eastAsia="Times New Roman" w:hAnsi="Courier New" w:cs="Courier New"/>
+      <w:kern w:val="0"/>
+      <w:sz w:val="20"/>
+      <w:szCs w:val="20"/>
+      <w:lang w:eastAsia="en-GB"/>
+      <w14:ligatures w14:val="none"/>
+    </w:rPr>
+  </w:style>
+  <w:style w:type="character" w:styleId="HTMLCode">
+    <w:name w:val="HTML Code"/>
+    <w:basedOn w:val="DefaultParagraphFont"/>
+    <w:uiPriority w:val="99"/>
+    <w:semiHidden/>
+    <w:unhideWhenUsed/>
+    <w:rsid w:val="00C36125"/>
+    <w:rPr>
+      <w:rFonts w:ascii="Courier New" w:eastAsia="Times New Roman" w:hAnsi="Courier New" w:cs="Courier New"/>
+      <w:sz w:val="20"/>
+      <w:szCs w:val="20"/>
+    </w:rPr>
+  </w:style>
+  <w:style w:type="character" w:customStyle="1" w:styleId="hljs-keyword">
+    <w:name w:val="hljs-keyword"/>
+    <w:basedOn w:val="DefaultParagraphFont"/>
+    <w:rsid w:val="00C36125"/>
+  </w:style>
 </w:styles>
 </file>
 

</xml_diff>

<commit_message>
Updated settings.py to follow MDN tutorial
</commit_message>
<xml_diff>
--- a/Coding Tips and How-tos.docx
+++ b/Coding Tips and How-tos.docx
@@ -1185,6 +1185,14 @@
       <w:r>
         <w:t>Pip is already installed</w:t>
       </w:r>
+      <w:r>
+        <w:t xml:space="preserve"> BUT can only be accessed within </w:t>
+      </w:r>
+      <w:proofErr w:type="spellStart"/>
+      <w:r>
+        <w:t>venv</w:t>
+      </w:r>
+      <w:proofErr w:type="spellEnd"/>
     </w:p>
     <w:p>
       <w:pPr>
@@ -1231,7 +1239,7 @@
         <w:pStyle w:val="Heading1"/>
       </w:pPr>
       <w:r>
-        <w:t>MySQL</w:t>
+        <w:t>Heroku</w:t>
       </w:r>
     </w:p>
     <w:p>
@@ -1242,6 +1250,61 @@
           <w:numId w:val="5"/>
         </w:numPr>
       </w:pPr>
+      <w:r>
+        <w:t>When pushing to Heroku:</w:t>
+      </w:r>
+    </w:p>
+    <w:p>
+      <w:pPr>
+        <w:pStyle w:val="ListParagraph"/>
+        <w:numPr>
+          <w:ilvl w:val="1"/>
+          <w:numId w:val="5"/>
+        </w:numPr>
+      </w:pPr>
+      <w:r>
+        <w:t xml:space="preserve">git push Heroku </w:t>
+      </w:r>
+      <w:proofErr w:type="spellStart"/>
+      <w:proofErr w:type="gramStart"/>
+      <w:r>
+        <w:t>main:main</w:t>
+      </w:r>
+      <w:proofErr w:type="spellEnd"/>
+      <w:proofErr w:type="gramEnd"/>
+      <w:r>
+        <w:t xml:space="preserve"> - does not work</w:t>
+      </w:r>
+    </w:p>
+    <w:p>
+      <w:pPr>
+        <w:pStyle w:val="ListParagraph"/>
+        <w:numPr>
+          <w:ilvl w:val="1"/>
+          <w:numId w:val="5"/>
+        </w:numPr>
+      </w:pPr>
+      <w:r>
+        <w:t xml:space="preserve">git push </w:t>
+      </w:r>
+      <w:proofErr w:type="spellStart"/>
+      <w:r>
+        <w:t>heroku</w:t>
+      </w:r>
+      <w:proofErr w:type="spellEnd"/>
+      <w:r>
+        <w:t xml:space="preserve"> </w:t>
+      </w:r>
+      <w:proofErr w:type="spellStart"/>
+      <w:proofErr w:type="gramStart"/>
+      <w:r>
+        <w:t>HEAD:master</w:t>
+      </w:r>
+      <w:proofErr w:type="spellEnd"/>
+      <w:proofErr w:type="gramEnd"/>
+      <w:r>
+        <w:t xml:space="preserve"> – does not work</w:t>
+      </w:r>
     </w:p>
     <w:sectPr>
       <w:pgSz w:w="11906" w:h="16838"/>
@@ -1836,7 +1899,7 @@
         <w:rFonts w:ascii="Symbol" w:hAnsi="Symbol" w:hint="default"/>
       </w:rPr>
     </w:lvl>
-    <w:lvl w:ilvl="1" w:tplc="08090003" w:tentative="1">
+    <w:lvl w:ilvl="1" w:tplc="08090003">
       <w:start w:val="1"/>
       <w:numFmt w:val="bullet"/>
       <w:lvlText w:val="o"/>

</xml_diff>